<commit_message>
Finished memory leak example, adding notes
</commit_message>
<xml_diff>
--- a/Presentation/Outline.docx
+++ b/Presentation/Outline.docx
@@ -338,15 +338,7 @@
         </w:numPr>
       </w:pPr>
       <w:r>
-        <w:t xml:space="preserve">Verbose is for more details when running locally or in </w:t>
-      </w:r>
-      <w:proofErr w:type="spellStart"/>
-      <w:r>
-        <w:t>dev</w:t>
-      </w:r>
-      <w:proofErr w:type="spellEnd"/>
-      <w:r>
-        <w:t>, or if you really need it you might need it in production</w:t>
+        <w:t>Verbose is for more details when running locally or in dev, or if you really need it you might need it in production</w:t>
       </w:r>
     </w:p>
     <w:p>
@@ -369,13 +361,8 @@
           <w:numId w:val="1"/>
         </w:numPr>
       </w:pPr>
-      <w:proofErr w:type="spellStart"/>
-      <w:r>
-        <w:t>AppDomain</w:t>
-      </w:r>
-      <w:proofErr w:type="spellEnd"/>
-      <w:r>
-        <w:t xml:space="preserve"> and Task unhandled exceptions</w:t>
+      <w:r>
+        <w:t>AppDomain and Task unhandled exceptions</w:t>
       </w:r>
     </w:p>
     <w:p>
@@ -411,15 +398,7 @@
         </w:numPr>
       </w:pPr>
       <w:r>
-        <w:t xml:space="preserve">If there is nothing in the event log, the startup may be failing because there are errors in the app’s </w:t>
-      </w:r>
-      <w:proofErr w:type="spellStart"/>
-      <w:r>
-        <w:t>config</w:t>
-      </w:r>
-      <w:proofErr w:type="spellEnd"/>
-      <w:r>
-        <w:t xml:space="preserve"> file.</w:t>
+        <w:t>If there is nothing in the event log, the startup may be failing because there are errors in the app’s config file.</w:t>
       </w:r>
     </w:p>
     <w:p>
@@ -563,6 +542,9 @@
           <w:numId w:val="1"/>
         </w:numPr>
       </w:pPr>
+      <w:r>
+        <w:t>Infinite loops</w:t>
+      </w:r>
       <w:bookmarkStart w:id="0" w:name="_GoBack"/>
       <w:bookmarkEnd w:id="0"/>
     </w:p>

</xml_diff>

<commit_message>
Added a hang command, finished up slides and notes
</commit_message>
<xml_diff>
--- a/Presentation/Outline.docx
+++ b/Presentation/Outline.docx
@@ -338,7 +338,15 @@
         </w:numPr>
       </w:pPr>
       <w:r>
-        <w:t>Verbose is for more details when running locally or in dev, or if you really need it you might need it in production</w:t>
+        <w:t xml:space="preserve">Verbose is for more details when running locally or in </w:t>
+      </w:r>
+      <w:proofErr w:type="spellStart"/>
+      <w:r>
+        <w:t>dev</w:t>
+      </w:r>
+      <w:proofErr w:type="spellEnd"/>
+      <w:r>
+        <w:t>, or if you really need it you might need it in production</w:t>
       </w:r>
     </w:p>
     <w:p>
@@ -361,8 +369,13 @@
           <w:numId w:val="1"/>
         </w:numPr>
       </w:pPr>
-      <w:r>
-        <w:t>AppDomain and Task unhandled exceptions</w:t>
+      <w:proofErr w:type="spellStart"/>
+      <w:r>
+        <w:t>AppDomain</w:t>
+      </w:r>
+      <w:proofErr w:type="spellEnd"/>
+      <w:r>
+        <w:t xml:space="preserve"> and Task unhandled exceptions</w:t>
       </w:r>
     </w:p>
     <w:p>
@@ -398,7 +411,15 @@
         </w:numPr>
       </w:pPr>
       <w:r>
-        <w:t>If there is nothing in the event log, the startup may be failing because there are errors in the app’s config file.</w:t>
+        <w:t xml:space="preserve">If there is nothing in the event log, the startup may be failing because there are errors in the app’s </w:t>
+      </w:r>
+      <w:proofErr w:type="spellStart"/>
+      <w:r>
+        <w:t>config</w:t>
+      </w:r>
+      <w:proofErr w:type="spellEnd"/>
+      <w:r>
+        <w:t xml:space="preserve"> file.</w:t>
       </w:r>
     </w:p>
     <w:p>
@@ -533,6 +554,9 @@
       <w:r>
         <w:t>May have logged the exception, so check that first</w:t>
       </w:r>
+      <w:r>
+        <w:t>, or the Event Log</w:t>
+      </w:r>
     </w:p>
     <w:p>
       <w:pPr>
@@ -544,6 +568,432 @@
       </w:pPr>
       <w:r>
         <w:t>Infinite loops</w:t>
+      </w:r>
+    </w:p>
+    <w:p>
+      <w:pPr>
+        <w:pStyle w:val="ListParagraph"/>
+        <w:numPr>
+          <w:ilvl w:val="0"/>
+          <w:numId w:val="1"/>
+        </w:numPr>
+      </w:pPr>
+      <w:proofErr w:type="spellStart"/>
+      <w:r>
+        <w:t>WinDbg</w:t>
+      </w:r>
+      <w:proofErr w:type="spellEnd"/>
+    </w:p>
+    <w:p>
+      <w:pPr>
+        <w:pStyle w:val="ListParagraph"/>
+        <w:numPr>
+          <w:ilvl w:val="1"/>
+          <w:numId w:val="1"/>
+        </w:numPr>
+      </w:pPr>
+      <w:r>
+        <w:t>Ctrl + D to open a dump</w:t>
+      </w:r>
+    </w:p>
+    <w:p>
+      <w:pPr>
+        <w:pStyle w:val="ListParagraph"/>
+        <w:numPr>
+          <w:ilvl w:val="1"/>
+          <w:numId w:val="1"/>
+        </w:numPr>
+      </w:pPr>
+      <w:r>
+        <w:t>“.</w:t>
+      </w:r>
+      <w:proofErr w:type="spellStart"/>
+      <w:r>
+        <w:t>loadby</w:t>
+      </w:r>
+      <w:proofErr w:type="spellEnd"/>
+      <w:r>
+        <w:t xml:space="preserve"> </w:t>
+      </w:r>
+      <w:proofErr w:type="spellStart"/>
+      <w:r>
+        <w:t>sos</w:t>
+      </w:r>
+      <w:proofErr w:type="spellEnd"/>
+      <w:r>
+        <w:t xml:space="preserve"> </w:t>
+      </w:r>
+      <w:proofErr w:type="spellStart"/>
+      <w:r>
+        <w:t>clr</w:t>
+      </w:r>
+      <w:proofErr w:type="spellEnd"/>
+      <w:r>
+        <w:t>” must be called first for managed applications</w:t>
+      </w:r>
+    </w:p>
+    <w:p>
+      <w:pPr>
+        <w:pStyle w:val="ListParagraph"/>
+        <w:numPr>
+          <w:ilvl w:val="1"/>
+          <w:numId w:val="1"/>
+        </w:numPr>
+      </w:pPr>
+      <w:r>
+        <w:t xml:space="preserve">!analyze –v </w:t>
+      </w:r>
+      <w:r>
+        <w:t>is useful when opening a crash dump.  It will check the last exception that was thrown and show you details about the thread that threw it.  I’ll be demoing this later.</w:t>
+      </w:r>
+    </w:p>
+    <w:p>
+      <w:pPr>
+        <w:pStyle w:val="ListParagraph"/>
+        <w:numPr>
+          <w:ilvl w:val="1"/>
+          <w:numId w:val="1"/>
+        </w:numPr>
+      </w:pPr>
+      <w:r>
+        <w:t>!Threads will display all of the managed threads in the application</w:t>
+      </w:r>
+    </w:p>
+    <w:p>
+      <w:pPr>
+        <w:pStyle w:val="ListParagraph"/>
+        <w:numPr>
+          <w:ilvl w:val="1"/>
+          <w:numId w:val="1"/>
+        </w:numPr>
+      </w:pPr>
+      <w:r>
+        <w:t>!</w:t>
+      </w:r>
+      <w:proofErr w:type="spellStart"/>
+      <w:r>
+        <w:t>EEStack</w:t>
+      </w:r>
+      <w:proofErr w:type="spellEnd"/>
+      <w:r>
+        <w:t xml:space="preserve"> will print the full stack trace of every thread</w:t>
+      </w:r>
+    </w:p>
+    <w:p>
+      <w:pPr>
+        <w:pStyle w:val="ListParagraph"/>
+        <w:numPr>
+          <w:ilvl w:val="1"/>
+          <w:numId w:val="1"/>
+        </w:numPr>
+      </w:pPr>
+      <w:proofErr w:type="gramStart"/>
+      <w:r>
+        <w:t>!</w:t>
+      </w:r>
+      <w:proofErr w:type="spellStart"/>
+      <w:r>
+        <w:t>DumpHeap</w:t>
+      </w:r>
+      <w:proofErr w:type="spellEnd"/>
+      <w:proofErr w:type="gramEnd"/>
+      <w:r>
+        <w:t xml:space="preserve"> –stat will give you a summary of all the objects on the stack.  When looking into high memory usage you’ll use this to find what’s using the most memory.</w:t>
+      </w:r>
+    </w:p>
+    <w:p>
+      <w:pPr>
+        <w:pStyle w:val="ListParagraph"/>
+        <w:numPr>
+          <w:ilvl w:val="1"/>
+          <w:numId w:val="1"/>
+        </w:numPr>
+      </w:pPr>
+      <w:r>
+        <w:t>!</w:t>
+      </w:r>
+      <w:proofErr w:type="spellStart"/>
+      <w:r>
+        <w:t>GCRoot</w:t>
+      </w:r>
+      <w:proofErr w:type="spellEnd"/>
+      <w:r>
+        <w:t xml:space="preserve"> can be using to find what is holding onto a particular object</w:t>
+      </w:r>
+    </w:p>
+    <w:p>
+      <w:pPr>
+        <w:pStyle w:val="ListParagraph"/>
+        <w:numPr>
+          <w:ilvl w:val="0"/>
+          <w:numId w:val="1"/>
+        </w:numPr>
+      </w:pPr>
+      <w:r>
+        <w:t>Configuration</w:t>
+      </w:r>
+    </w:p>
+    <w:p>
+      <w:pPr>
+        <w:pStyle w:val="ListParagraph"/>
+        <w:numPr>
+          <w:ilvl w:val="1"/>
+          <w:numId w:val="1"/>
+        </w:numPr>
+      </w:pPr>
+      <w:r>
+        <w:t xml:space="preserve">If you haven’t set up your symbol path, </w:t>
+      </w:r>
+      <w:proofErr w:type="spellStart"/>
+      <w:r>
+        <w:t>WinDbg</w:t>
+      </w:r>
+      <w:proofErr w:type="spellEnd"/>
+      <w:r>
+        <w:t xml:space="preserve"> will give this error and you won’t be able to debug through a dump.</w:t>
+      </w:r>
+    </w:p>
+    <w:p>
+      <w:pPr>
+        <w:pStyle w:val="ListParagraph"/>
+        <w:numPr>
+          <w:ilvl w:val="0"/>
+          <w:numId w:val="1"/>
+        </w:numPr>
+      </w:pPr>
+      <w:r>
+        <w:t>Demos</w:t>
+      </w:r>
+    </w:p>
+    <w:p>
+      <w:pPr>
+        <w:pStyle w:val="ListParagraph"/>
+        <w:numPr>
+          <w:ilvl w:val="1"/>
+          <w:numId w:val="1"/>
+        </w:numPr>
+      </w:pPr>
+      <w:r>
+        <w:t xml:space="preserve">First demo the crash, show what the event log looks like, then show how to take a crash dump using </w:t>
+      </w:r>
+      <w:proofErr w:type="spellStart"/>
+      <w:r>
+        <w:t>ADPlus</w:t>
+      </w:r>
+      <w:proofErr w:type="spellEnd"/>
+    </w:p>
+    <w:p>
+      <w:pPr>
+        <w:pStyle w:val="ListParagraph"/>
+        <w:numPr>
+          <w:ilvl w:val="2"/>
+          <w:numId w:val="1"/>
+        </w:numPr>
+      </w:pPr>
+      <w:r>
+        <w:t xml:space="preserve">Open the dump in </w:t>
+      </w:r>
+      <w:proofErr w:type="spellStart"/>
+      <w:r>
+        <w:t>WinDbg</w:t>
+      </w:r>
+      <w:proofErr w:type="spellEnd"/>
+      <w:r>
+        <w:t xml:space="preserve"> and show !analyze –v</w:t>
+      </w:r>
+    </w:p>
+    <w:p>
+      <w:pPr>
+        <w:pStyle w:val="ListParagraph"/>
+        <w:numPr>
+          <w:ilvl w:val="2"/>
+          <w:numId w:val="1"/>
+        </w:numPr>
+      </w:pPr>
+      <w:r>
+        <w:t>Can also show !Threads and !</w:t>
+      </w:r>
+      <w:proofErr w:type="spellStart"/>
+      <w:r>
+        <w:t>EEStack</w:t>
+      </w:r>
+      <w:proofErr w:type="spellEnd"/>
+      <w:r>
+        <w:t xml:space="preserve"> here</w:t>
+      </w:r>
+    </w:p>
+    <w:p>
+      <w:pPr>
+        <w:pStyle w:val="ListParagraph"/>
+        <w:numPr>
+          <w:ilvl w:val="1"/>
+          <w:numId w:val="1"/>
+        </w:numPr>
+      </w:pPr>
+      <w:r>
+        <w:t>Next demo the memory leak</w:t>
+      </w:r>
+    </w:p>
+    <w:p>
+      <w:pPr>
+        <w:pStyle w:val="ListParagraph"/>
+        <w:numPr>
+          <w:ilvl w:val="2"/>
+          <w:numId w:val="1"/>
+        </w:numPr>
+      </w:pPr>
+      <w:r>
+        <w:t>Show how to take the dump using Task Manager</w:t>
+      </w:r>
+    </w:p>
+    <w:p>
+      <w:pPr>
+        <w:pStyle w:val="ListParagraph"/>
+        <w:numPr>
+          <w:ilvl w:val="2"/>
+          <w:numId w:val="1"/>
+        </w:numPr>
+      </w:pPr>
+      <w:r>
+        <w:t xml:space="preserve">Open the dump in </w:t>
+      </w:r>
+      <w:proofErr w:type="spellStart"/>
+      <w:r>
+        <w:t>WinDbg</w:t>
+      </w:r>
+      <w:proofErr w:type="spellEnd"/>
+      <w:r>
+        <w:t xml:space="preserve"> to show !</w:t>
+      </w:r>
+      <w:proofErr w:type="spellStart"/>
+      <w:r>
+        <w:t>DumpHeap</w:t>
+      </w:r>
+      <w:proofErr w:type="spellEnd"/>
+      <w:r>
+        <w:t xml:space="preserve"> –stat</w:t>
+      </w:r>
+    </w:p>
+    <w:p>
+      <w:pPr>
+        <w:pStyle w:val="ListParagraph"/>
+        <w:numPr>
+          <w:ilvl w:val="2"/>
+          <w:numId w:val="1"/>
+        </w:numPr>
+      </w:pPr>
+      <w:r>
+        <w:t xml:space="preserve">Open the dump with </w:t>
+      </w:r>
+      <w:proofErr w:type="spellStart"/>
+      <w:r>
+        <w:t>DebugDiag</w:t>
+      </w:r>
+      <w:proofErr w:type="spellEnd"/>
+      <w:r>
+        <w:t xml:space="preserve"> to show memory diagnostics</w:t>
+      </w:r>
+    </w:p>
+    <w:p>
+      <w:pPr>
+        <w:pStyle w:val="ListParagraph"/>
+        <w:numPr>
+          <w:ilvl w:val="1"/>
+          <w:numId w:val="1"/>
+        </w:numPr>
+      </w:pPr>
+      <w:r>
+        <w:t>If there’s time left demo a hang</w:t>
+      </w:r>
+    </w:p>
+    <w:p>
+      <w:pPr>
+        <w:pStyle w:val="ListParagraph"/>
+        <w:numPr>
+          <w:ilvl w:val="2"/>
+          <w:numId w:val="1"/>
+        </w:numPr>
+      </w:pPr>
+      <w:r>
+        <w:t>Show stack traces in Process Explorer</w:t>
+      </w:r>
+    </w:p>
+    <w:p>
+      <w:pPr>
+        <w:pStyle w:val="ListParagraph"/>
+        <w:numPr>
+          <w:ilvl w:val="2"/>
+          <w:numId w:val="1"/>
+        </w:numPr>
+      </w:pPr>
+      <w:r>
+        <w:t xml:space="preserve">Take the dump with </w:t>
+      </w:r>
+      <w:proofErr w:type="spellStart"/>
+      <w:r>
+        <w:t>ADPlus</w:t>
+      </w:r>
+      <w:proofErr w:type="spellEnd"/>
+      <w:r>
+        <w:t xml:space="preserve"> </w:t>
+      </w:r>
+      <w:r>
+        <w:t>–</w:t>
+      </w:r>
+      <w:r>
+        <w:t>hang</w:t>
+      </w:r>
+    </w:p>
+    <w:p>
+      <w:pPr>
+        <w:pStyle w:val="ListParagraph"/>
+        <w:numPr>
+          <w:ilvl w:val="2"/>
+          <w:numId w:val="1"/>
+        </w:numPr>
+      </w:pPr>
+      <w:r>
+        <w:t>Show !</w:t>
+      </w:r>
+      <w:proofErr w:type="spellStart"/>
+      <w:r>
+        <w:t>EEStack</w:t>
+      </w:r>
+      <w:proofErr w:type="spellEnd"/>
+      <w:r>
+        <w:t xml:space="preserve"> in </w:t>
+      </w:r>
+      <w:proofErr w:type="spellStart"/>
+      <w:r>
+        <w:t>WinDbg</w:t>
+      </w:r>
+      <w:proofErr w:type="spellEnd"/>
+    </w:p>
+    <w:p>
+      <w:pPr>
+        <w:pStyle w:val="ListParagraph"/>
+        <w:numPr>
+          <w:ilvl w:val="2"/>
+          <w:numId w:val="1"/>
+        </w:numPr>
+      </w:pPr>
+      <w:r>
+        <w:t>Show the dump in Visual Studio</w:t>
+      </w:r>
+    </w:p>
+    <w:p>
+      <w:pPr>
+        <w:pStyle w:val="ListParagraph"/>
+        <w:numPr>
+          <w:ilvl w:val="1"/>
+          <w:numId w:val="1"/>
+        </w:numPr>
+      </w:pPr>
+      <w:r>
+        <w:t>If there’s time left show Process Monitor</w:t>
+      </w:r>
+      <w:r>
+        <w:t>s</w:t>
       </w:r>
       <w:bookmarkStart w:id="0" w:name="_GoBack"/>
       <w:bookmarkEnd w:id="0"/>
@@ -815,7 +1265,6 @@
   <w:style w:type="character" w:default="1" w:styleId="DefaultParagraphFont">
     <w:name w:val="Default Paragraph Font"/>
     <w:uiPriority w:val="1"/>
-    <w:semiHidden/>
     <w:unhideWhenUsed/>
   </w:style>
   <w:style w:type="table" w:default="1" w:styleId="TableNormal">
@@ -1016,7 +1465,6 @@
   <w:style w:type="character" w:default="1" w:styleId="DefaultParagraphFont">
     <w:name w:val="Default Paragraph Font"/>
     <w:uiPriority w:val="1"/>
-    <w:semiHidden/>
     <w:unhideWhenUsed/>
   </w:style>
   <w:style w:type="table" w:default="1" w:styleId="TableNormal">

</xml_diff>